<commit_message>
Exercícios atualizados - DER_DB
</commit_message>
<xml_diff>
--- a/Bloco2/MySQL/Lista 3 - Aula04/ActivityDER+DB/RafaellaCruz_DER Blog Pessoal_versao_02.docx
+++ b/Bloco2/MySQL/Lista 3 - Aula04/ActivityDER+DB/RafaellaCruz_DER Blog Pessoal_versao_02.docx
@@ -640,6 +640,16 @@
               </w:rPr>
               <w:t>BIGINT</w:t>
             </w:r>
+            <w:r>
+              <w:rPr>
+                <w:i/>
+                <w:iCs/>
+                <w:color w:val="000000"/>
+                <w:sz w:val="24"/>
+                <w:szCs w:val="24"/>
+              </w:rPr>
+              <w:t xml:space="preserve"> NN AI</w:t>
+            </w:r>
           </w:p>
         </w:tc>
       </w:tr>
@@ -711,6 +721,15 @@
               </w:rPr>
               <w:t>varchar(255)</w:t>
             </w:r>
+            <w:r>
+              <w:rPr>
+                <w:i/>
+                <w:color w:val="000000"/>
+                <w:sz w:val="24"/>
+                <w:szCs w:val="24"/>
+              </w:rPr>
+              <w:t xml:space="preserve"> NN</w:t>
+            </w:r>
           </w:p>
         </w:tc>
       </w:tr>
@@ -782,6 +801,15 @@
               </w:rPr>
               <w:t>varchar(255)</w:t>
             </w:r>
+            <w:r>
+              <w:rPr>
+                <w:i/>
+                <w:color w:val="000000"/>
+                <w:sz w:val="24"/>
+                <w:szCs w:val="24"/>
+              </w:rPr>
+              <w:t xml:space="preserve"> NN</w:t>
+            </w:r>
           </w:p>
         </w:tc>
       </w:tr>
@@ -1000,15 +1028,7 @@
                 <w:sz w:val="24"/>
                 <w:szCs w:val="24"/>
               </w:rPr>
-              <w:t>tb_</w:t>
-            </w:r>
-            <w:r>
-              <w:rPr>
-                <w:color w:val="000000"/>
-                <w:sz w:val="24"/>
-                <w:szCs w:val="24"/>
-              </w:rPr>
-              <w:t xml:space="preserve">usuarios_id </w:t>
+              <w:t xml:space="preserve">tb_usuarios_id </w:t>
             </w:r>
             <w:r>
               <w:rPr>
@@ -1199,6 +1219,26 @@
               </w:rPr>
               <w:t>BIGINT</w:t>
             </w:r>
+            <w:r>
+              <w:rPr>
+                <w:i/>
+                <w:iCs/>
+                <w:color w:val="000000"/>
+                <w:sz w:val="24"/>
+                <w:szCs w:val="24"/>
+              </w:rPr>
+              <w:t xml:space="preserve"> </w:t>
+            </w:r>
+            <w:r>
+              <w:rPr>
+                <w:i/>
+                <w:iCs/>
+                <w:color w:val="000000"/>
+                <w:sz w:val="24"/>
+                <w:szCs w:val="24"/>
+              </w:rPr>
+              <w:t>NN</w:t>
+            </w:r>
           </w:p>
         </w:tc>
       </w:tr>
@@ -1258,7 +1298,15 @@
                 <w:sz w:val="24"/>
                 <w:szCs w:val="24"/>
               </w:rPr>
-              <w:t xml:space="preserve">Descricao </w:t>
+              <w:t>d</w:t>
+            </w:r>
+            <w:r>
+              <w:rPr>
+                <w:color w:val="000000"/>
+                <w:sz w:val="24"/>
+                <w:szCs w:val="24"/>
+              </w:rPr>
+              <w:t xml:space="preserve">escricao </w:t>
             </w:r>
             <w:r>
               <w:rPr>
@@ -1268,6 +1316,15 @@
                 <w:szCs w:val="24"/>
               </w:rPr>
               <w:t>varchar(255)</w:t>
+            </w:r>
+            <w:r>
+              <w:rPr>
+                <w:i/>
+                <w:color w:val="000000"/>
+                <w:sz w:val="24"/>
+                <w:szCs w:val="24"/>
+              </w:rPr>
+              <w:t xml:space="preserve"> NN</w:t>
             </w:r>
           </w:p>
         </w:tc>
@@ -1448,6 +1505,26 @@
               </w:rPr>
               <w:t>BIGINT</w:t>
             </w:r>
+            <w:r>
+              <w:rPr>
+                <w:i/>
+                <w:iCs/>
+                <w:color w:val="000000"/>
+                <w:sz w:val="24"/>
+                <w:szCs w:val="24"/>
+              </w:rPr>
+              <w:t xml:space="preserve"> </w:t>
+            </w:r>
+            <w:r>
+              <w:rPr>
+                <w:i/>
+                <w:iCs/>
+                <w:color w:val="000000"/>
+                <w:sz w:val="24"/>
+                <w:szCs w:val="24"/>
+              </w:rPr>
+              <w:t>NN AI</w:t>
+            </w:r>
           </w:p>
         </w:tc>
       </w:tr>
@@ -1518,6 +1595,15 @@
               </w:rPr>
               <w:t>varchar(255)</w:t>
             </w:r>
+            <w:r>
+              <w:rPr>
+                <w:i/>
+                <w:color w:val="000000"/>
+                <w:sz w:val="24"/>
+                <w:szCs w:val="24"/>
+              </w:rPr>
+              <w:t xml:space="preserve"> NN</w:t>
+            </w:r>
           </w:p>
         </w:tc>
       </w:tr>
@@ -1588,6 +1674,15 @@
               </w:rPr>
               <w:t>varchar(255)</w:t>
             </w:r>
+            <w:r>
+              <w:rPr>
+                <w:i/>
+                <w:color w:val="000000"/>
+                <w:sz w:val="24"/>
+                <w:szCs w:val="24"/>
+              </w:rPr>
+              <w:t xml:space="preserve"> NN</w:t>
+            </w:r>
           </w:p>
         </w:tc>
       </w:tr>
@@ -1639,6 +1734,7 @@
                 <w:color w:val="000000"/>
                 <w:sz w:val="24"/>
                 <w:szCs w:val="24"/>
+                <w:u w:val="single"/>
               </w:rPr>
             </w:pPr>
             <w:r>
@@ -1657,6 +1753,15 @@
                 <w:szCs w:val="24"/>
               </w:rPr>
               <w:t>varchar(255)</w:t>
+            </w:r>
+            <w:r>
+              <w:rPr>
+                <w:i/>
+                <w:color w:val="000000"/>
+                <w:sz w:val="24"/>
+                <w:szCs w:val="24"/>
+              </w:rPr>
+              <w:t xml:space="preserve"> NN</w:t>
             </w:r>
           </w:p>
         </w:tc>

</xml_diff>